<commit_message>
Arreglado algunos errores y espaciado del word... si se ve cheo dejalo como estaba antes y solo hazle una pasada completa aunq la verdad no es que importe mucho... en la comparacion de los decoradores Python con el decorator Pattern no estoy seguro si sea antes de ejecucion ya que no hay antes de ejecucion, no??? A no ser en writing(coding) time no estoy  segurode ello
</commit_message>
<xml_diff>
--- a/Seminario 14 Python I.docx
+++ b/Seminario 14 Python I.docx
@@ -361,10 +361,7 @@
           <w:numId w:val="2"/>
         </w:numPr>
         <w:spacing w:before="0" w:after="0"/>
-        <w:rPr>
-          <w:sz w:val="28"/>
-          <w:szCs w:val="28"/>
-        </w:rPr>
+        <w:rPr/>
       </w:pPr>
       <w:r>
         <w:rPr>
@@ -372,6 +369,24 @@
           <w:szCs w:val="28"/>
         </w:rPr>
         <w:t>Jessy Gigato</w:t>
+      </w:r>
+    </w:p>
+    <w:p>
+      <w:pPr>
+        <w:pStyle w:val="Normal"/>
+        <w:numPr>
+          <w:ilvl w:val="0"/>
+          <w:numId w:val="0"/>
+        </w:numPr>
+        <w:spacing w:before="0" w:after="0"/>
+        <w:ind w:left="720" w:hanging="0"/>
+        <w:rPr>
+          <w:sz w:val="28"/>
+          <w:szCs w:val="28"/>
+        </w:rPr>
+      </w:pPr>
+      <w:r>
+        <w:rPr/>
       </w:r>
     </w:p>
     <w:p>
@@ -1239,7 +1254,21 @@
           <w:sz w:val="28"/>
           <w:lang w:val="es-MX" w:eastAsia="ja-JP"/>
         </w:rPr>
-        <w:t>Usualmente el Duck typing conlleva a no probar el tipo de los argumentos de los métodos y funciones, sino a confiar en las pruebas, el código claro y la buena documentación. Por lo que no recomendable en un lenguaje que chequee tipos que lo implemente.</w:t>
+        <w:t xml:space="preserve">Usualmente el Duck typing conlleva a no probar el tipo de los argumentos de los métodos y funciones, sino a confiar en las pruebas, el código claro y la buena documentación. Por lo que no </w:t>
+      </w:r>
+      <w:r>
+        <w:rPr>
+          <w:sz w:val="28"/>
+          <w:lang w:val="es-MX" w:eastAsia="ja-JP"/>
+        </w:rPr>
+        <w:t>es</w:t>
+      </w:r>
+      <w:r>
+        <w:rPr>
+          <w:sz w:val="28"/>
+          <w:lang w:val="es-MX" w:eastAsia="ja-JP"/>
+        </w:rPr>
+        <w:t xml:space="preserve"> recomendable en un lenguaje que chequee tipos que lo implemente.</w:t>
       </w:r>
     </w:p>
     <w:p>
@@ -1432,7 +1461,10 @@
         </w:rPr>
       </w:pPr>
       <w:r>
-        <w:rPr/>
+        <w:rPr>
+          <w:sz w:val="28"/>
+          <w:lang w:val="es-ES"/>
+        </w:rPr>
       </w:r>
     </w:p>
     <w:p>
@@ -1463,21 +1495,7 @@
           <w:sz w:val="28"/>
           <w:lang w:val="es-ES"/>
         </w:rPr>
-        <w:t>En Python la impleme</w:t>
-      </w:r>
-      <w:r>
-        <w:rPr>
-          <w:sz w:val="28"/>
-          <w:lang w:val="es-ES"/>
-        </w:rPr>
-        <w:t>n</w:t>
-      </w:r>
-      <w:r>
-        <w:rPr>
-          <w:sz w:val="28"/>
-          <w:lang w:val="es-ES"/>
-        </w:rPr>
-        <w:t xml:space="preserve">tación de este patrón es trivial debido al Duck Typing. Cada vez que se desea agregar propiedades a un objeto en tiempo de ejecución simplemente se la agregamos sin tener que recurrir a herencias, interfaces ni otro tipo de esquemas. </w:t>
+        <w:t xml:space="preserve">En Python la implementación de este patrón es trivial debido al Duck Typing. Cada vez que se desea agregar propiedades a un objeto en tiempo de ejecución simplemente se la agregamos sin tener que recurrir a herencias, interfaces ni otro tipo de esquemas. </w:t>
       </w:r>
     </w:p>
     <w:p>
@@ -1578,40 +1596,24 @@
     </w:p>
     <w:p>
       <w:pPr>
-        <w:pStyle w:val="Normal"/>
-        <w:rPr>
-          <w:sz w:val="48"/>
-          <w:lang w:val="es-ES"/>
-        </w:rPr>
-      </w:pPr>
-      <w:r>
-        <w:rPr>
-          <w:sz w:val="40"/>
-          <w:lang w:val="es-ES"/>
-        </w:rPr>
-        <w:t>Sintaxis:</w:t>
-      </w:r>
-    </w:p>
-    <w:p>
-      <w:pPr>
         <w:pStyle w:val="NormalWeb"/>
         <w:spacing w:beforeAutospacing="0" w:before="0" w:afterAutospacing="0" w:after="0"/>
         <w:rPr>
-          <w:rFonts w:ascii="Consolas" w:hAnsi="Consolas" w:eastAsia="+mn-ea" w:cs="+mn-cs"/>
-          <w:color w:val="000000"/>
-          <w:kern w:val="2"/>
-          <w:sz w:val="28"/>
-          <w:szCs w:val="36"/>
-          <w:lang w:val="es-ES"/>
-        </w:rPr>
-      </w:pPr>
-      <w:r>
-        <w:rPr>
-          <w:rFonts w:eastAsia="+mn-ea" w:cs="+mn-cs" w:ascii="Consolas" w:hAnsi="Consolas"/>
-          <w:color w:val="000000"/>
-          <w:kern w:val="2"/>
-          <w:sz w:val="28"/>
-          <w:szCs w:val="36"/>
+          <w:rFonts w:ascii="Calibri" w:hAnsi="Calibri" w:eastAsia="+mn-ea" w:cs="+mn-cs"/>
+          <w:color w:val="000000"/>
+          <w:kern w:val="2"/>
+          <w:sz w:val="40"/>
+          <w:szCs w:val="48"/>
+          <w:lang w:val="es-ES"/>
+        </w:rPr>
+      </w:pPr>
+      <w:r>
+        <w:rPr>
+          <w:rFonts w:eastAsia="+mn-ea" w:cs="+mn-cs" w:ascii="Calibri" w:hAnsi="Calibri"/>
+          <w:color w:val="000000"/>
+          <w:kern w:val="2"/>
+          <w:sz w:val="40"/>
+          <w:szCs w:val="48"/>
           <w:lang w:val="es-ES"/>
         </w:rPr>
       </w:r>
@@ -1621,20 +1623,36 @@
         <w:pStyle w:val="NormalWeb"/>
         <w:spacing w:beforeAutospacing="0" w:before="0" w:afterAutospacing="0" w:after="0"/>
         <w:rPr>
-          <w:sz w:val="20"/>
-          <w:lang w:val="es-ES"/>
-        </w:rPr>
-      </w:pPr>
-      <w:r>
-        <w:rPr>
-          <w:rFonts w:eastAsia="+mn-ea" w:cs="+mn-cs" w:ascii="Consolas" w:hAnsi="Consolas"/>
-          <w:color w:val="000000"/>
-          <w:kern w:val="2"/>
-          <w:sz w:val="28"/>
-          <w:szCs w:val="36"/>
-          <w:lang w:val="es-ES"/>
-        </w:rPr>
-        <w:t>@Expr_1</w:t>
+          <w:rFonts w:ascii="Calibri" w:hAnsi="Calibri" w:eastAsia="+mn-ea" w:cs="+mn-cs"/>
+          <w:color w:val="000000"/>
+          <w:kern w:val="2"/>
+          <w:sz w:val="40"/>
+          <w:szCs w:val="48"/>
+          <w:lang w:val="es-ES"/>
+        </w:rPr>
+      </w:pPr>
+      <w:r>
+        <w:rPr>
+          <w:rFonts w:eastAsia="+mn-ea" w:cs="+mn-cs" w:ascii="Calibri" w:hAnsi="Calibri"/>
+          <w:color w:val="000000"/>
+          <w:kern w:val="2"/>
+          <w:sz w:val="40"/>
+          <w:szCs w:val="48"/>
+          <w:lang w:val="es-ES"/>
+        </w:rPr>
+      </w:r>
+    </w:p>
+    <w:p>
+      <w:pPr>
+        <w:pStyle w:val="Normal"/>
+        <w:rPr/>
+      </w:pPr>
+      <w:r>
+        <w:rPr>
+          <w:sz w:val="40"/>
+          <w:lang w:val="es-ES"/>
+        </w:rPr>
+        <w:t>Sintaxis:</w:t>
       </w:r>
     </w:p>
     <w:p>
@@ -1649,13 +1667,17 @@
       <w:r>
         <w:rPr>
           <w:rFonts w:eastAsia="+mn-ea" w:cs="+mn-cs" w:ascii="Consolas" w:hAnsi="Consolas"/>
-          <w:color w:val="000000"/>
-          <w:kern w:val="2"/>
-          <w:sz w:val="28"/>
-          <w:szCs w:val="36"/>
-          <w:lang w:val="es-ES"/>
-        </w:rPr>
-        <w:t>@Expr_2</w:t>
+          <w:b w:val="false"/>
+          <w:bCs w:val="false"/>
+          <w:i/>
+          <w:iCs/>
+          <w:color w:val="000000"/>
+          <w:kern w:val="2"/>
+          <w:sz w:val="28"/>
+          <w:szCs w:val="36"/>
+          <w:lang w:val="es-ES"/>
+        </w:rPr>
+        <w:t>@Expr_1</w:t>
       </w:r>
     </w:p>
     <w:p>
@@ -1670,13 +1692,17 @@
       <w:r>
         <w:rPr>
           <w:rFonts w:eastAsia="+mn-ea" w:cs="+mn-cs" w:ascii="Consolas" w:hAnsi="Consolas"/>
-          <w:color w:val="000000"/>
-          <w:kern w:val="2"/>
-          <w:sz w:val="28"/>
-          <w:szCs w:val="36"/>
-          <w:lang w:val="es-ES"/>
-        </w:rPr>
-        <w:t>…</w:t>
+          <w:b w:val="false"/>
+          <w:bCs w:val="false"/>
+          <w:i/>
+          <w:iCs/>
+          <w:color w:val="000000"/>
+          <w:kern w:val="2"/>
+          <w:sz w:val="28"/>
+          <w:szCs w:val="36"/>
+          <w:lang w:val="es-ES"/>
+        </w:rPr>
+        <w:t>@Expr_2</w:t>
       </w:r>
     </w:p>
     <w:p>
@@ -1691,13 +1717,17 @@
       <w:r>
         <w:rPr>
           <w:rFonts w:eastAsia="+mn-ea" w:cs="+mn-cs" w:ascii="Consolas" w:hAnsi="Consolas"/>
-          <w:color w:val="000000"/>
-          <w:kern w:val="2"/>
-          <w:sz w:val="28"/>
-          <w:szCs w:val="36"/>
-          <w:lang w:val="es-ES"/>
-        </w:rPr>
-        <w:t>@Expr_n</w:t>
+          <w:b w:val="false"/>
+          <w:bCs w:val="false"/>
+          <w:i/>
+          <w:iCs/>
+          <w:color w:val="000000"/>
+          <w:kern w:val="2"/>
+          <w:sz w:val="28"/>
+          <w:szCs w:val="36"/>
+          <w:lang w:val="es-ES"/>
+        </w:rPr>
+        <w:t>…</w:t>
       </w:r>
     </w:p>
     <w:p>
@@ -1712,24 +1742,17 @@
       <w:r>
         <w:rPr>
           <w:rFonts w:eastAsia="+mn-ea" w:cs="+mn-cs" w:ascii="Consolas" w:hAnsi="Consolas"/>
-          <w:color w:val="000000"/>
-          <w:kern w:val="2"/>
-          <w:sz w:val="28"/>
-          <w:szCs w:val="36"/>
-          <w:lang w:val="es-ES"/>
-        </w:rPr>
-        <w:t xml:space="preserve">definition </w:t>
-      </w:r>
-      <w:r>
-        <w:rPr>
-          <w:rFonts w:eastAsia="+mn-ea" w:cs="+mn-cs" w:ascii="Consolas" w:hAnsi="Consolas"/>
-          <w:color w:val="008000"/>
-          <w:kern w:val="2"/>
-          <w:sz w:val="28"/>
-          <w:szCs w:val="36"/>
-          <w:lang w:val="es-ES"/>
-        </w:rPr>
-        <w:t># function or class definition</w:t>
+          <w:b w:val="false"/>
+          <w:bCs w:val="false"/>
+          <w:i/>
+          <w:iCs/>
+          <w:color w:val="000000"/>
+          <w:kern w:val="2"/>
+          <w:sz w:val="28"/>
+          <w:szCs w:val="36"/>
+          <w:lang w:val="es-ES"/>
+        </w:rPr>
+        <w:t>@Expr_n</w:t>
       </w:r>
     </w:p>
     <w:p>
@@ -1737,23 +1760,39 @@
         <w:pStyle w:val="NormalWeb"/>
         <w:spacing w:beforeAutospacing="0" w:before="0" w:afterAutospacing="0" w:after="0"/>
         <w:rPr>
-          <w:rFonts w:ascii="Calibri" w:hAnsi="Calibri" w:eastAsia="+mn-ea" w:cs="+mn-cs"/>
-          <w:color w:val="000000"/>
-          <w:kern w:val="2"/>
-          <w:sz w:val="28"/>
-          <w:szCs w:val="36"/>
-          <w:lang w:val="es-ES"/>
-        </w:rPr>
-      </w:pPr>
-      <w:r>
-        <w:rPr>
-          <w:rFonts w:eastAsia="+mn-ea" w:cs="+mn-cs" w:ascii="Calibri" w:hAnsi="Calibri"/>
-          <w:color w:val="000000"/>
-          <w:kern w:val="2"/>
-          <w:sz w:val="28"/>
-          <w:szCs w:val="36"/>
-          <w:lang w:val="es-ES"/>
-        </w:rPr>
+          <w:sz w:val="20"/>
+          <w:lang w:val="es-ES"/>
+        </w:rPr>
+      </w:pPr>
+      <w:r>
+        <w:rPr>
+          <w:rFonts w:eastAsia="+mn-ea" w:cs="+mn-cs" w:ascii="Consolas" w:hAnsi="Consolas"/>
+          <w:b w:val="false"/>
+          <w:bCs w:val="false"/>
+          <w:i/>
+          <w:iCs/>
+          <w:color w:val="000000"/>
+          <w:kern w:val="2"/>
+          <w:sz w:val="28"/>
+          <w:szCs w:val="36"/>
+          <w:lang w:val="es-ES"/>
+        </w:rPr>
+        <w:t xml:space="preserve">definition </w:t>
+      </w:r>
+      <w:r>
+        <w:rPr>
+          <w:rFonts w:eastAsia="+mn-ea" w:cs="+mn-cs" w:ascii="Consolas" w:hAnsi="Consolas"/>
+          <w:b w:val="false"/>
+          <w:bCs w:val="false"/>
+          <w:i/>
+          <w:iCs/>
+          <w:color w:val="008000"/>
+          <w:kern w:val="2"/>
+          <w:sz w:val="28"/>
+          <w:szCs w:val="36"/>
+          <w:lang w:val="es-ES"/>
+        </w:rPr>
+        <w:t># function or class definition</w:t>
       </w:r>
     </w:p>
     <w:p>
@@ -1888,10 +1927,7 @@
     <w:p>
       <w:pPr>
         <w:pStyle w:val="Normal"/>
-        <w:rPr>
-          <w:sz w:val="28"/>
-          <w:lang w:val="es-ES"/>
-        </w:rPr>
+        <w:rPr/>
       </w:pPr>
       <w:r>
         <w:rPr>
@@ -1899,21 +1935,6 @@
           <w:lang w:val="es-ES"/>
         </w:rPr>
         <w:t>Lo anterior es esencial para comprender como funcionan los decoradores.</w:t>
-      </w:r>
-    </w:p>
-    <w:p>
-      <w:pPr>
-        <w:pStyle w:val="Normal"/>
-        <w:rPr>
-          <w:sz w:val="28"/>
-          <w:lang w:val="es-ES"/>
-        </w:rPr>
-      </w:pPr>
-      <w:r>
-        <w:rPr>
-          <w:sz w:val="28"/>
-          <w:lang w:val="es-ES"/>
-        </w:rPr>
       </w:r>
     </w:p>
     <w:p>
@@ -1976,33 +1997,31 @@
     <w:p>
       <w:pPr>
         <w:pStyle w:val="Normal"/>
-        <w:rPr>
-          <w:lang w:val="es-ES"/>
-        </w:rPr>
-      </w:pPr>
-      <w:r>
-        <w:rPr>
-          <w:lang w:val="es-ES"/>
-        </w:rPr>
-      </w:r>
-    </w:p>
-    <w:p>
-      <w:pPr>
-        <w:pStyle w:val="Normal"/>
-        <w:shd w:val="clear" w:color="auto" w:fill="FFFFFF"/>
-        <w:spacing w:lineRule="atLeast" w:line="285" w:before="0" w:after="0"/>
-        <w:rPr>
-          <w:rFonts w:ascii="Consolas" w:hAnsi="Consolas" w:eastAsia="Times New Roman" w:cs="Times New Roman"/>
-          <w:color w:val="000000"/>
-          <w:szCs w:val="21"/>
-        </w:rPr>
-      </w:pPr>
-      <w:r>
-        <w:rPr>
-          <w:rFonts w:eastAsia="Times New Roman" w:cs="Times New Roman" w:ascii="Consolas" w:hAnsi="Consolas"/>
+        <w:shd w:val="clear" w:color="auto" w:fill="FFFFFF"/>
+        <w:spacing w:lineRule="atLeast" w:line="285" w:before="0" w:after="0"/>
+        <w:rPr>
+          <w:rFonts w:ascii="Consolas" w:hAnsi="Consolas" w:eastAsia="Times New Roman" w:cs="Times New Roman"/>
           <w:color w:val="0000FF"/>
           <w:szCs w:val="21"/>
         </w:rPr>
+      </w:pPr>
+      <w:r>
+        <w:rPr/>
+      </w:r>
+    </w:p>
+    <w:p>
+      <w:pPr>
+        <w:pStyle w:val="Normal"/>
+        <w:shd w:val="clear" w:color="auto" w:fill="FFFFFF"/>
+        <w:spacing w:lineRule="atLeast" w:line="285" w:before="0" w:after="0"/>
+        <w:rPr/>
+      </w:pPr>
+      <w:r>
+        <w:rPr>
+          <w:rFonts w:eastAsia="Times New Roman" w:cs="Times New Roman" w:ascii="Consolas" w:hAnsi="Consolas"/>
+          <w:color w:val="0000FF"/>
+          <w:szCs w:val="21"/>
+        </w:rPr>
         <w:t>def</w:t>
       </w:r>
       <w:r>
@@ -2391,33 +2410,13 @@
           <w:lang w:val="es-ES"/>
         </w:rPr>
         <w:t>target_function()</w:t>
-      </w:r>
-    </w:p>
-    <w:p>
-      <w:pPr>
-        <w:pStyle w:val="Normal"/>
-        <w:rPr>
-          <w:lang w:val="es-ES"/>
-        </w:rPr>
-      </w:pPr>
-      <w:r>
-        <w:rPr>
-          <w:lang w:val="es-ES"/>
-        </w:rPr>
       </w:r>
     </w:p>
     <w:p>
       <w:pPr>
         <w:pStyle w:val="NormalWeb"/>
         <w:spacing w:beforeAutospacing="0" w:before="0" w:afterAutospacing="0" w:after="0"/>
-        <w:rPr>
-          <w:rFonts w:ascii="Calibri" w:hAnsi="Calibri" w:cs="" w:asciiTheme="minorHAnsi" w:cstheme="minorBidi"/>
-          <w:color w:val="000000" w:themeColor="text1"/>
-          <w:kern w:val="2"/>
-          <w:sz w:val="28"/>
-          <w:szCs w:val="36"/>
-          <w:lang w:val="es-ES"/>
-        </w:rPr>
+        <w:rPr/>
       </w:pPr>
       <w:r>
         <w:rPr>
@@ -9066,10 +9065,7 @@
     <w:p>
       <w:pPr>
         <w:pStyle w:val="Normal"/>
-        <w:rPr>
-          <w:sz w:val="28"/>
-          <w:lang w:val="es-ES"/>
-        </w:rPr>
+        <w:rPr/>
       </w:pPr>
       <w:r>
         <w:rPr>
@@ -9095,21 +9091,6 @@
           <w:lang w:val="es-ES"/>
         </w:rPr>
         <w:t xml:space="preserve"> se convierte en un creador de instancias de InnerClass, capturando como atributos los argumentos pasados en el decorador.</w:t>
-      </w:r>
-    </w:p>
-    <w:p>
-      <w:pPr>
-        <w:pStyle w:val="Normal"/>
-        <w:rPr>
-          <w:sz w:val="28"/>
-          <w:lang w:val="es-ES"/>
-        </w:rPr>
-      </w:pPr>
-      <w:r>
-        <w:rPr>
-          <w:sz w:val="28"/>
-          <w:lang w:val="es-ES"/>
-        </w:rPr>
       </w:r>
     </w:p>
     <w:p>
@@ -9170,13 +9151,28 @@
       <w:r>
         <w:rPr>
           <w:rFonts w:eastAsia="+mn-ea" w:cs="+mn-cs"/>
-          <w:color w:val="000000"/>
-          <w:kern w:val="2"/>
-          <w:sz w:val="28"/>
-          <w:szCs w:val="36"/>
-          <w:lang w:val="es-ES"/>
-        </w:rPr>
-        <w:t>Inner Function: Es la función que se ejecutara cada vez que se llame a la función decorada.</w:t>
+          <w:b/>
+          <w:bCs/>
+          <w:i/>
+          <w:iCs/>
+          <w:color w:val="000000"/>
+          <w:kern w:val="2"/>
+          <w:sz w:val="28"/>
+          <w:szCs w:val="36"/>
+          <w:lang w:val="es-ES"/>
+        </w:rPr>
+        <w:t>Inner Function</w:t>
+      </w:r>
+      <w:r>
+        <w:rPr>
+          <w:rFonts w:eastAsia="+mn-ea" w:cs="+mn-cs"/>
+          <w:color w:val="000000"/>
+          <w:kern w:val="2"/>
+          <w:sz w:val="28"/>
+          <w:szCs w:val="36"/>
+          <w:lang w:val="es-ES"/>
+        </w:rPr>
+        <w:t>: Es la función que se ejecutara cada vez que se llame a la función decorada.</w:t>
       </w:r>
     </w:p>
     <w:p>
@@ -9198,13 +9194,28 @@
       <w:r>
         <w:rPr>
           <w:rFonts w:eastAsia="+mn-ea" w:cs="+mn-cs"/>
-          <w:color w:val="000000"/>
-          <w:kern w:val="2"/>
-          <w:sz w:val="28"/>
-          <w:szCs w:val="36"/>
-          <w:lang w:val="es-ES"/>
-        </w:rPr>
-        <w:t>Wrap Function: Es la función encargada de capturar la función a decorar. Debe de tomar solamente un argumento, el de la función, y de devolver una Inner Function.</w:t>
+          <w:b/>
+          <w:bCs/>
+          <w:i/>
+          <w:iCs/>
+          <w:color w:val="000000"/>
+          <w:kern w:val="2"/>
+          <w:sz w:val="28"/>
+          <w:szCs w:val="36"/>
+          <w:lang w:val="es-ES"/>
+        </w:rPr>
+        <w:t>Wrap Function</w:t>
+      </w:r>
+      <w:r>
+        <w:rPr>
+          <w:rFonts w:eastAsia="+mn-ea" w:cs="+mn-cs"/>
+          <w:color w:val="000000"/>
+          <w:kern w:val="2"/>
+          <w:sz w:val="28"/>
+          <w:szCs w:val="36"/>
+          <w:lang w:val="es-ES"/>
+        </w:rPr>
+        <w:t>: Es la función encargada de capturar la función a decorar. Debe de tomar solamente un argumento, el de la función, y de devolver una Inner Function.</w:t>
       </w:r>
     </w:p>
     <w:p>
@@ -9216,23 +9227,89 @@
         </w:numPr>
         <w:spacing w:lineRule="auto" w:line="240" w:before="0" w:after="0"/>
         <w:contextualSpacing/>
-        <w:rPr>
-          <w:rFonts w:ascii="Times New Roman" w:hAnsi="Times New Roman" w:eastAsia="Times New Roman" w:cs="Times New Roman"/>
+        <w:rPr/>
+      </w:pPr>
+      <w:r>
+        <w:rPr>
+          <w:rFonts w:eastAsia="+mn-ea" w:cs="+mn-cs"/>
+          <w:b/>
+          <w:bCs/>
+          <w:i/>
+          <w:iCs/>
+          <w:color w:val="000000"/>
+          <w:kern w:val="2"/>
+          <w:sz w:val="28"/>
+          <w:szCs w:val="36"/>
+          <w:lang w:val="es-ES"/>
+        </w:rPr>
+        <w:t>Params Functions</w:t>
+      </w:r>
+      <w:r>
+        <w:rPr>
+          <w:rFonts w:eastAsia="+mn-ea" w:cs="+mn-cs"/>
+          <w:color w:val="000000"/>
+          <w:kern w:val="2"/>
+          <w:sz w:val="28"/>
+          <w:szCs w:val="36"/>
+          <w:lang w:val="es-ES"/>
+        </w:rPr>
+        <w:t xml:space="preserve">: Son aquellas que se utilizan con el operador @ las cuales pueden tomar parámetros para personalizar el comportamiento de la función decorada. Viene acompañada de una </w:t>
+      </w:r>
+      <w:r>
+        <w:rPr>
+          <w:rFonts w:eastAsia="+mn-ea" w:cs="+mn-cs"/>
+          <w:b/>
+          <w:bCs/>
+          <w:i/>
+          <w:iCs/>
+          <w:color w:val="000000"/>
+          <w:kern w:val="2"/>
+          <w:sz w:val="28"/>
+          <w:szCs w:val="36"/>
+          <w:lang w:val="es-ES"/>
+        </w:rPr>
+        <w:t>Wrap Function</w:t>
+      </w:r>
+      <w:r>
+        <w:rPr>
+          <w:rFonts w:eastAsia="+mn-ea" w:cs="+mn-cs"/>
+          <w:color w:val="000000"/>
+          <w:kern w:val="2"/>
+          <w:sz w:val="28"/>
+          <w:szCs w:val="36"/>
+          <w:lang w:val="es-ES"/>
+        </w:rPr>
+        <w:t xml:space="preserve"> y una </w:t>
+      </w:r>
+      <w:r>
+        <w:rPr>
+          <w:rFonts w:eastAsia="+mn-ea" w:cs="+mn-cs"/>
+          <w:b/>
+          <w:bCs/>
+          <w:i/>
+          <w:iCs/>
+          <w:color w:val="000000"/>
+          <w:kern w:val="2"/>
+          <w:sz w:val="28"/>
+          <w:szCs w:val="36"/>
+          <w:lang w:val="es-ES"/>
+        </w:rPr>
+        <w:t>Inner Function</w:t>
+      </w:r>
+      <w:r>
+        <w:rPr>
+          <w:rFonts w:eastAsia="Times New Roman" w:cs="Times New Roman" w:ascii="Times New Roman" w:hAnsi="Times New Roman"/>
+          <w:b/>
+          <w:bCs/>
+          <w:i/>
+          <w:iCs/>
+          <w:color w:val="000000"/>
+          <w:kern w:val="2"/>
           <w:sz w:val="28"/>
           <w:szCs w:val="24"/>
           <w:lang w:val="es-ES"/>
         </w:rPr>
-      </w:pPr>
-      <w:r>
-        <w:rPr>
-          <w:rFonts w:eastAsia="+mn-ea" w:cs="+mn-cs"/>
-          <w:color w:val="000000"/>
-          <w:kern w:val="2"/>
-          <w:sz w:val="28"/>
-          <w:szCs w:val="36"/>
-          <w:lang w:val="es-ES"/>
-        </w:rPr>
-        <w:t>Params Functions: Son aquellas que se utilizan con el operador @ las cuales pueden tomar parámetros para personalizar el comportamiento de la función decorada. Viene acompañada de una Wrap Function y una Inner Function.</w:t>
+        <w:t>.</w:t>
       </w:r>
     </w:p>
     <w:p>
@@ -9285,43 +9362,49 @@
     <w:p>
       <w:pPr>
         <w:pStyle w:val="Normal"/>
-        <w:rPr>
-          <w:sz w:val="28"/>
-          <w:szCs w:val="28"/>
-          <w:lang w:val="es-ES"/>
-        </w:rPr>
-      </w:pPr>
-      <w:r>
-        <w:rPr>
-          <w:sz w:val="28"/>
-          <w:szCs w:val="28"/>
-          <w:lang w:val="es-ES"/>
-        </w:rPr>
-        <w:t>Los decoradores de Python no constituyen exactamente una forma de implementar el patrón Decorator, ya que los decoradores están atados solo a las definiciones de clases y funciones, por lo tanto no es en tiempo de ejecución que se le añaden las funcionalidades al objeto, sino antes. Además estos cambian el funcionamiento de todos las instancias de los objetos decorados, mientras que el patrón está pensado para cambiar solamente las instancias que sean necesarias.</w:t>
-      </w:r>
-    </w:p>
-    <w:p>
-      <w:pPr>
-        <w:pStyle w:val="Normal"/>
-        <w:rPr>
-          <w:sz w:val="40"/>
-          <w:lang w:val="es-ES"/>
-        </w:rPr>
-      </w:pPr>
-      <w:r>
-        <w:rPr>
-          <w:sz w:val="40"/>
-          <w:lang w:val="es-ES"/>
-        </w:rPr>
+        <w:rPr/>
+      </w:pPr>
+      <w:r>
+        <w:rPr>
+          <w:sz w:val="28"/>
+          <w:szCs w:val="28"/>
+          <w:lang w:val="es-ES"/>
+        </w:rPr>
+        <w:t>Los decoradores de Python no constituyen exactamente una forma de implementar el patrón Decorator, ya que los decoradores están atados solo a las definiciones de clases y funciones, por lo tanto no es en tiempo de ejecución que se le añaden las funcionalidades al objeto, sino antes. Además estos cambian el funcionamiento de tod</w:t>
+      </w:r>
+      <w:r>
+        <w:rPr>
+          <w:sz w:val="28"/>
+          <w:szCs w:val="28"/>
+          <w:lang w:val="es-ES"/>
+        </w:rPr>
+        <w:t>a</w:t>
+      </w:r>
+      <w:r>
+        <w:rPr>
+          <w:sz w:val="28"/>
+          <w:szCs w:val="28"/>
+          <w:lang w:val="es-ES"/>
+        </w:rPr>
+        <w:t>s las instancias de los objetos decorados, mientras que el patrón está pensado para cambiar solamente las instancias que sean necesarias.</w:t>
       </w:r>
     </w:p>
     <w:p>
       <w:pPr>
         <w:pStyle w:val="Titular"/>
-        <w:rPr>
-          <w:sz w:val="40"/>
-          <w:lang w:val="es-ES"/>
-        </w:rPr>
+        <w:widowControl/>
+        <w:pBdr>
+          <w:bottom w:val="single" w:sz="8" w:space="4" w:color="4F81BD"/>
+        </w:pBdr>
+        <w:tabs>
+          <w:tab w:val="left" w:pos="1282" w:leader="none"/>
+        </w:tabs>
+        <w:bidi w:val="0"/>
+        <w:spacing w:lineRule="auto" w:line="240" w:before="0" w:after="300"/>
+        <w:ind w:left="0" w:right="-283" w:hanging="0"/>
+        <w:contextualSpacing/>
+        <w:jc w:val="left"/>
+        <w:rPr/>
       </w:pPr>
       <w:r>
         <w:rPr>
@@ -15475,12 +15558,7 @@
     <w:p>
       <w:pPr>
         <w:pStyle w:val="Normal"/>
-        <w:rPr>
-          <w:rFonts w:ascii="Calibri" w:hAnsi="Calibri" w:cs="Times New Roman"/>
-          <w:sz w:val="28"/>
-          <w:szCs w:val="28"/>
-          <w:lang w:val="es-ES"/>
-        </w:rPr>
+        <w:rPr/>
       </w:pPr>
       <w:r>
         <w:rPr>
@@ -15489,7 +15567,7 @@
           <w:szCs w:val="28"/>
           <w:lang w:val="es-ES"/>
         </w:rPr>
-        <w:t>Antes que nada primero veamos un resumen de lo que es el chequeo de tipos y los diferentes tipados que existen y diferentes perspectivas de estos</w:t>
+        <w:t>Antes que nada primero veamos un resumen de lo que es el chequeo de tipos, los diferentes tipados que existen y diferentes perspectivas de estos.</w:t>
       </w:r>
     </w:p>
     <w:p>
@@ -19411,6 +19489,263 @@
   </w:style>
   <w:style w:type="character" w:styleId="ListLabel200">
     <w:name w:val="ListLabel 200"/>
+    <w:qFormat/>
+    <w:rPr>
+      <w:rFonts w:cs="Wingdings"/>
+    </w:rPr>
+  </w:style>
+  <w:style w:type="character" w:styleId="ListLabel201">
+    <w:name w:val="ListLabel 201"/>
+    <w:qFormat/>
+    <w:rPr>
+      <w:rFonts w:ascii="Calibri" w:hAnsi="Calibri" w:cs="Symbol"/>
+      <w:b w:val="false"/>
+      <w:sz w:val="28"/>
+    </w:rPr>
+  </w:style>
+  <w:style w:type="character" w:styleId="ListLabel202">
+    <w:name w:val="ListLabel 202"/>
+    <w:qFormat/>
+    <w:rPr>
+      <w:rFonts w:cs="Courier New"/>
+    </w:rPr>
+  </w:style>
+  <w:style w:type="character" w:styleId="ListLabel203">
+    <w:name w:val="ListLabel 203"/>
+    <w:qFormat/>
+    <w:rPr>
+      <w:rFonts w:cs="Wingdings"/>
+    </w:rPr>
+  </w:style>
+  <w:style w:type="character" w:styleId="ListLabel204">
+    <w:name w:val="ListLabel 204"/>
+    <w:qFormat/>
+    <w:rPr>
+      <w:rFonts w:cs="Symbol"/>
+    </w:rPr>
+  </w:style>
+  <w:style w:type="character" w:styleId="ListLabel205">
+    <w:name w:val="ListLabel 205"/>
+    <w:qFormat/>
+    <w:rPr>
+      <w:rFonts w:cs="Courier New"/>
+    </w:rPr>
+  </w:style>
+  <w:style w:type="character" w:styleId="ListLabel206">
+    <w:name w:val="ListLabel 206"/>
+    <w:qFormat/>
+    <w:rPr>
+      <w:rFonts w:cs="Wingdings"/>
+    </w:rPr>
+  </w:style>
+  <w:style w:type="character" w:styleId="ListLabel207">
+    <w:name w:val="ListLabel 207"/>
+    <w:qFormat/>
+    <w:rPr>
+      <w:rFonts w:cs="Symbol"/>
+    </w:rPr>
+  </w:style>
+  <w:style w:type="character" w:styleId="ListLabel208">
+    <w:name w:val="ListLabel 208"/>
+    <w:qFormat/>
+    <w:rPr>
+      <w:rFonts w:cs="Courier New"/>
+    </w:rPr>
+  </w:style>
+  <w:style w:type="character" w:styleId="ListLabel209">
+    <w:name w:val="ListLabel 209"/>
+    <w:qFormat/>
+    <w:rPr>
+      <w:rFonts w:cs="Wingdings"/>
+    </w:rPr>
+  </w:style>
+  <w:style w:type="character" w:styleId="ListLabel210">
+    <w:name w:val="ListLabel 210"/>
+    <w:qFormat/>
+    <w:rPr>
+      <w:rFonts w:ascii="Calibri" w:hAnsi="Calibri" w:cs="Arial"/>
+      <w:sz w:val="28"/>
+    </w:rPr>
+  </w:style>
+  <w:style w:type="character" w:styleId="ListLabel211">
+    <w:name w:val="ListLabel 211"/>
+    <w:qFormat/>
+    <w:rPr>
+      <w:rFonts w:cs="Arial"/>
+    </w:rPr>
+  </w:style>
+  <w:style w:type="character" w:styleId="ListLabel212">
+    <w:name w:val="ListLabel 212"/>
+    <w:qFormat/>
+    <w:rPr>
+      <w:rFonts w:cs="Arial"/>
+    </w:rPr>
+  </w:style>
+  <w:style w:type="character" w:styleId="ListLabel213">
+    <w:name w:val="ListLabel 213"/>
+    <w:qFormat/>
+    <w:rPr>
+      <w:rFonts w:cs="Arial"/>
+    </w:rPr>
+  </w:style>
+  <w:style w:type="character" w:styleId="ListLabel214">
+    <w:name w:val="ListLabel 214"/>
+    <w:qFormat/>
+    <w:rPr>
+      <w:rFonts w:cs="Arial"/>
+    </w:rPr>
+  </w:style>
+  <w:style w:type="character" w:styleId="ListLabel215">
+    <w:name w:val="ListLabel 215"/>
+    <w:qFormat/>
+    <w:rPr>
+      <w:rFonts w:cs="Arial"/>
+    </w:rPr>
+  </w:style>
+  <w:style w:type="character" w:styleId="ListLabel216">
+    <w:name w:val="ListLabel 216"/>
+    <w:qFormat/>
+    <w:rPr>
+      <w:rFonts w:cs="Arial"/>
+    </w:rPr>
+  </w:style>
+  <w:style w:type="character" w:styleId="ListLabel217">
+    <w:name w:val="ListLabel 217"/>
+    <w:qFormat/>
+    <w:rPr>
+      <w:rFonts w:cs="Arial"/>
+    </w:rPr>
+  </w:style>
+  <w:style w:type="character" w:styleId="ListLabel218">
+    <w:name w:val="ListLabel 218"/>
+    <w:qFormat/>
+    <w:rPr>
+      <w:rFonts w:cs="Arial"/>
+    </w:rPr>
+  </w:style>
+  <w:style w:type="character" w:styleId="ListLabel219">
+    <w:name w:val="ListLabel 219"/>
+    <w:qFormat/>
+    <w:rPr>
+      <w:rFonts w:cs="Arial"/>
+      <w:sz w:val="28"/>
+    </w:rPr>
+  </w:style>
+  <w:style w:type="character" w:styleId="ListLabel220">
+    <w:name w:val="ListLabel 220"/>
+    <w:qFormat/>
+    <w:rPr>
+      <w:rFonts w:cs="Arial"/>
+    </w:rPr>
+  </w:style>
+  <w:style w:type="character" w:styleId="ListLabel221">
+    <w:name w:val="ListLabel 221"/>
+    <w:qFormat/>
+    <w:rPr>
+      <w:rFonts w:cs="Arial"/>
+    </w:rPr>
+  </w:style>
+  <w:style w:type="character" w:styleId="ListLabel222">
+    <w:name w:val="ListLabel 222"/>
+    <w:qFormat/>
+    <w:rPr>
+      <w:rFonts w:cs="Arial"/>
+    </w:rPr>
+  </w:style>
+  <w:style w:type="character" w:styleId="ListLabel223">
+    <w:name w:val="ListLabel 223"/>
+    <w:qFormat/>
+    <w:rPr>
+      <w:rFonts w:cs="Arial"/>
+    </w:rPr>
+  </w:style>
+  <w:style w:type="character" w:styleId="ListLabel224">
+    <w:name w:val="ListLabel 224"/>
+    <w:qFormat/>
+    <w:rPr>
+      <w:rFonts w:cs="Arial"/>
+    </w:rPr>
+  </w:style>
+  <w:style w:type="character" w:styleId="ListLabel225">
+    <w:name w:val="ListLabel 225"/>
+    <w:qFormat/>
+    <w:rPr>
+      <w:rFonts w:cs="Arial"/>
+    </w:rPr>
+  </w:style>
+  <w:style w:type="character" w:styleId="ListLabel226">
+    <w:name w:val="ListLabel 226"/>
+    <w:qFormat/>
+    <w:rPr>
+      <w:rFonts w:cs="Arial"/>
+    </w:rPr>
+  </w:style>
+  <w:style w:type="character" w:styleId="ListLabel227">
+    <w:name w:val="ListLabel 227"/>
+    <w:qFormat/>
+    <w:rPr>
+      <w:rFonts w:cs="Arial"/>
+    </w:rPr>
+  </w:style>
+  <w:style w:type="character" w:styleId="ListLabel228">
+    <w:name w:val="ListLabel 228"/>
+    <w:qFormat/>
+    <w:rPr>
+      <w:rFonts w:ascii="Times New Roman" w:hAnsi="Times New Roman" w:cs="Symbol"/>
+      <w:sz w:val="28"/>
+    </w:rPr>
+  </w:style>
+  <w:style w:type="character" w:styleId="ListLabel229">
+    <w:name w:val="ListLabel 229"/>
+    <w:qFormat/>
+    <w:rPr>
+      <w:rFonts w:cs="Courier New"/>
+    </w:rPr>
+  </w:style>
+  <w:style w:type="character" w:styleId="ListLabel230">
+    <w:name w:val="ListLabel 230"/>
+    <w:qFormat/>
+    <w:rPr>
+      <w:rFonts w:cs="Wingdings"/>
+    </w:rPr>
+  </w:style>
+  <w:style w:type="character" w:styleId="ListLabel231">
+    <w:name w:val="ListLabel 231"/>
+    <w:qFormat/>
+    <w:rPr>
+      <w:rFonts w:cs="Symbol"/>
+    </w:rPr>
+  </w:style>
+  <w:style w:type="character" w:styleId="ListLabel232">
+    <w:name w:val="ListLabel 232"/>
+    <w:qFormat/>
+    <w:rPr>
+      <w:rFonts w:cs="Courier New"/>
+    </w:rPr>
+  </w:style>
+  <w:style w:type="character" w:styleId="ListLabel233">
+    <w:name w:val="ListLabel 233"/>
+    <w:qFormat/>
+    <w:rPr>
+      <w:rFonts w:cs="Wingdings"/>
+    </w:rPr>
+  </w:style>
+  <w:style w:type="character" w:styleId="ListLabel234">
+    <w:name w:val="ListLabel 234"/>
+    <w:qFormat/>
+    <w:rPr>
+      <w:rFonts w:cs="Symbol"/>
+    </w:rPr>
+  </w:style>
+  <w:style w:type="character" w:styleId="ListLabel235">
+    <w:name w:val="ListLabel 235"/>
+    <w:qFormat/>
+    <w:rPr>
+      <w:rFonts w:cs="Courier New"/>
+    </w:rPr>
+  </w:style>
+  <w:style w:type="character" w:styleId="ListLabel236">
+    <w:name w:val="ListLabel 236"/>
     <w:qFormat/>
     <w:rPr>
       <w:rFonts w:cs="Wingdings"/>

</xml_diff>